<commit_message>
pdf conversion and merging works
</commit_message>
<xml_diff>
--- a/word_automation/ENERGO INVESTMENT/2-ENERGO INVESTMENT-2023/plan_2-ENERGO INVESTMENT-2023.docx
+++ b/word_automation/ENERGO INVESTMENT/2-ENERGO INVESTMENT-2023/plan_2-ENERGO INVESTMENT-2023.docx
@@ -94,7 +94,7 @@
                                 <w:sz w:val="16"/>
                                 <w:szCs w:val="16"/>
                               </w:rPr>
-                              <w:t>mérési pont ID 45679</w:t>
+                              <w:t xml:space="preserve">mérési pont ID 45679</w:t>
                             </w:r>
                           </w:p>
                         </w:txbxContent>
@@ -226,33 +226,15 @@
                                 <w:szCs w:val="16"/>
                               </w:rPr>
                             </w:pPr>
-                            <w:proofErr w:type="spellStart"/>
                             <w:r>
                               <w:rPr>
                                 <w:color w:val="E36C0A" w:themeColor="accent6" w:themeShade="BF"/>
                                 <w:sz w:val="16"/>
                                 <w:szCs w:val="16"/>
                               </w:rPr>
-                              <w:t>napelem</w:t>
-                            </w:r>
-                            <w:proofErr w:type="spellEnd"/>
-                            <w:r>
-                              <w:rPr>
-                                <w:color w:val="E36C0A" w:themeColor="accent6" w:themeShade="BF"/>
-                                <w:sz w:val="16"/>
-                                <w:szCs w:val="16"/>
-                              </w:rPr>
-                              <w:t xml:space="preserve"> </w:t>
+                              <w:t xml:space="preserve">napelem panel</w:t>
                             </w:r>
                             <w:proofErr w:type="spellStart"/>
-                            <w:r>
-                              <w:rPr>
-                                <w:color w:val="E36C0A" w:themeColor="accent6" w:themeShade="BF"/>
-                                <w:sz w:val="16"/>
-                                <w:szCs w:val="16"/>
-                              </w:rPr>
-                              <w:t>panel</w:t>
-                            </w:r>
                             <w:r>
                               <w:rPr>
                                 <w:color w:val="1F497D" w:themeColor="text2"/>
@@ -262,6 +244,7 @@
                               <w:t>napelem</w:t>
                             </w:r>
                             <w:proofErr w:type="spellEnd"/>
+                            <w:proofErr w:type="gramEnd"/>
                             <w:r>
                               <w:rPr>
                                 <w:color w:val="1F497D" w:themeColor="text2"/>
@@ -1581,7 +1564,7 @@
                                 <w:sz w:val="16"/>
                                 <w:szCs w:val="16"/>
                               </w:rPr>
-                              <w:t>FELHASZNÁLÁSI HELY AZONOSÍTÓ</w:t>
+                              <w:t xml:space="preserve">FELHASZNÁLÁSI HELY </w:t>
                             </w:r>
                             <w:proofErr w:type="gramStart"/>
                             <w:r>
@@ -1590,15 +1573,7 @@
                                 <w:sz w:val="16"/>
                                 <w:szCs w:val="16"/>
                               </w:rPr>
-                              <w:t>:</w:t>
-                            </w:r>
-                            <w:r>
-                              <w:rPr>
-                                <w:color w:val="E36C0A" w:themeColor="accent6" w:themeShade="BF"/>
-                                <w:sz w:val="16"/>
-                                <w:szCs w:val="16"/>
-                              </w:rPr>
-                              <w:t>USER</w:t>
+                              <w:t>AZONOSÍTÓ:</w:t>
                             </w:r>
                             <w:proofErr w:type="gramEnd"/>
                             <w:r>
@@ -1607,7 +1582,7 @@
                                 <w:sz w:val="16"/>
                                 <w:szCs w:val="16"/>
                               </w:rPr>
-                              <w:t>_1</w:t>
+                              <w:t xml:space="preserve">USER_1</w:t>
                             </w:r>
                           </w:p>
                         </w:txbxContent>
@@ -1754,7 +1729,7 @@
                                 <w:bCs/>
                                 <w:color w:val="E36C0A" w:themeColor="accent6" w:themeShade="BF"/>
                               </w:rPr>
-                              <w:t>levél cím</w:t>
+                              <w:t xml:space="preserve">levél cím</w:t>
                             </w:r>
                             <w:r>
                               <w:rPr>
@@ -1778,7 +1753,7 @@
                                 <w:bCs/>
                                 <w:color w:val="E36C0A" w:themeColor="accent6" w:themeShade="BF"/>
                               </w:rPr>
-                              <w:t>felhasználó neve</w:t>
+                              <w:t xml:space="preserve">felhasználó neve</w:t>
                             </w:r>
                           </w:p>
                         </w:txbxContent>
@@ -1937,7 +1912,7 @@
                                 <w:bCs/>
                                 <w:color w:val="E36C0A" w:themeColor="accent6" w:themeShade="BF"/>
                               </w:rPr>
-                              <w:t>Partner 1</w:t>
+                              <w:t xml:space="preserve">Partner 1</w:t>
                             </w:r>
                           </w:p>
                         </w:txbxContent>
@@ -2205,7 +2180,7 @@
                                 <w:sz w:val="16"/>
                                 <w:szCs w:val="16"/>
                               </w:rPr>
-                              <w:t>teszt</w:t>
+                              <w:t xml:space="preserve">teszt</w:t>
                             </w:r>
                           </w:p>
                           <w:p>
@@ -2534,7 +2509,7 @@
                                 <w:sz w:val="8"/>
                                 <w:szCs w:val="8"/>
                               </w:rPr>
-                              <w:t>gyáriszém12234</w:t>
+                              <w:t xml:space="preserve">gyáriszém12234</w:t>
                             </w:r>
                           </w:p>
                         </w:txbxContent>
@@ -2662,7 +2637,7 @@
                                 <w:szCs w:val="16"/>
                                 <w:lang w:val="hu-HU" w:eastAsia="hu-HU"/>
                               </w:rPr>
-                              <w:t>teszt</w:t>
+                              <w:t xml:space="preserve">teszt</w:t>
                             </w:r>
                             <w:r>
                               <w:rPr>
@@ -2683,7 +2658,7 @@
                                 <w:sz w:val="16"/>
                                 <w:szCs w:val="16"/>
                               </w:rPr>
-                              <w:t>16 m DC hossz</w:t>
+                              <w:t xml:space="preserve">16 m DC hossz</w:t>
                             </w:r>
                           </w:p>
                         </w:txbxContent>
@@ -2761,10 +2736,6 @@
       </w:r>
       <w:r>
         <w:pict w14:anchorId="0DE32891">
-          <v:shapetype id="_x0000_t202" coordsize="21600,21600" o:spt="202" path="m,l,21600r21600,l21600,xe">
-            <v:stroke joinstyle="miter"/>
-            <v:path gradientshapeok="t" o:connecttype="rect"/>
-          </v:shapetype>
           <v:shape id="_x0000_s1400" type="#_x0000_t202" style="position:absolute;left:0;text-align:left;margin-left:702pt;margin-top:55.05pt;width:39.75pt;height:90.4pt;z-index:-251657216;mso-position-horizontal-relative:page;mso-position-vertical-relative:page" filled="f" stroked="f">
             <v:textbox inset="0,0,0,0">
               <w:txbxContent>
@@ -3733,16 +3704,16 @@
         <mc:AlternateContent>
           <mc:Choice Requires="wps">
             <w:drawing>
-              <wp:anchor distT="45720" distB="45720" distL="114300" distR="114300" simplePos="0" relativeHeight="251679744" behindDoc="1" locked="0" layoutInCell="1" allowOverlap="1" wp14:anchorId="590384EC" wp14:editId="3FC44005">
+              <wp:anchor distT="45720" distB="45720" distL="114300" distR="114300" simplePos="0" relativeHeight="251679744" behindDoc="1" locked="0" layoutInCell="1" allowOverlap="1" wp14:anchorId="590384EC" wp14:editId="18BB04A5">
                 <wp:simplePos x="0" y="0"/>
                 <wp:positionH relativeFrom="page">
-                  <wp:posOffset>4341495</wp:posOffset>
+                  <wp:posOffset>4459857</wp:posOffset>
                 </wp:positionH>
                 <wp:positionV relativeFrom="paragraph">
-                  <wp:posOffset>24130</wp:posOffset>
+                  <wp:posOffset>28263</wp:posOffset>
                 </wp:positionV>
-                <wp:extent cx="2360295" cy="258793"/>
-                <wp:effectExtent l="0" t="0" r="20955" b="27305"/>
+                <wp:extent cx="2244090" cy="258793"/>
+                <wp:effectExtent l="0" t="0" r="22860" b="27305"/>
                 <wp:wrapNone/>
                 <wp:docPr id="1009" name="Szövegdoboz 11"/>
                 <wp:cNvGraphicFramePr>
@@ -3757,7 +3728,7 @@
                       <wps:spPr bwMode="auto">
                         <a:xfrm>
                           <a:off x="0" y="0"/>
-                          <a:ext cx="2360295" cy="258793"/>
+                          <a:ext cx="2244090" cy="258793"/>
                         </a:xfrm>
                         <a:prstGeom prst="rect">
                           <a:avLst/>
@@ -3787,7 +3758,6 @@
                                 <w:szCs w:val="16"/>
                               </w:rPr>
                             </w:pPr>
-                            <w:bookmarkStart w:id="0" w:name="_GoBack"/>
                             <w:r>
                               <w:rPr>
                                 <w:rFonts w:ascii="Calibri" w:hAnsi="Calibri" w:cs="Calibri"/>
@@ -3822,7 +3792,6 @@
                               </w:rPr>
                               <w:t>inverter</w:t>
                             </w:r>
-                            <w:bookmarkEnd w:id="0"/>
                             <w:proofErr w:type="spellEnd"/>
                           </w:p>
                         </w:txbxContent>
@@ -3844,7 +3813,7 @@
           </mc:Choice>
           <mc:Fallback>
             <w:pict>
-              <v:shape w14:anchorId="590384EC" id="Szövegdoboz 11" o:spid="_x0000_s1034" type="#_x0000_t202" style="position:absolute;margin-left:341.85pt;margin-top:1.9pt;width:185.85pt;height:20.4pt;z-index:-251636736;visibility:visible;mso-wrap-style:square;mso-width-percent:0;mso-height-percent:0;mso-wrap-distance-left:9pt;mso-wrap-distance-top:3.6pt;mso-wrap-distance-right:9pt;mso-wrap-distance-bottom:3.6pt;mso-position-horizontal:absolute;mso-position-horizontal-relative:page;mso-position-vertical:absolute;mso-position-vertical-relative:text;mso-width-percent:0;mso-height-percent:0;mso-width-relative:margin;mso-height-relative:margin;v-text-anchor:top" o:gfxdata="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">
+              <v:shape w14:anchorId="590384EC" id="Szövegdoboz 11" o:spid="_x0000_s1034" type="#_x0000_t202" style="position:absolute;margin-left:351.15pt;margin-top:2.25pt;width:176.7pt;height:20.4pt;z-index:-251636736;visibility:visible;mso-wrap-style:square;mso-width-percent:0;mso-height-percent:0;mso-wrap-distance-left:9pt;mso-wrap-distance-top:3.6pt;mso-wrap-distance-right:9pt;mso-wrap-distance-bottom:3.6pt;mso-position-horizontal:absolute;mso-position-horizontal-relative:page;mso-position-vertical:absolute;mso-position-vertical-relative:text;mso-width-percent:0;mso-height-percent:0;mso-width-relative:margin;mso-height-relative:margin;v-text-anchor:top" o:gfxdata="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">
                 <v:textbox>
                   <w:txbxContent>
                     <w:p>
@@ -3858,7 +3827,6 @@
                           <w:szCs w:val="16"/>
                         </w:rPr>
                       </w:pPr>
-                      <w:bookmarkStart w:id="1" w:name="_GoBack"/>
                       <w:r>
                         <w:rPr>
                           <w:rFonts w:ascii="Calibri" w:hAnsi="Calibri" w:cs="Calibri"/>
@@ -3893,7 +3861,6 @@
                         </w:rPr>
                         <w:t>inverter</w:t>
                       </w:r>
-                      <w:bookmarkEnd w:id="1"/>
                       <w:proofErr w:type="spellEnd"/>
                     </w:p>
                   </w:txbxContent>
@@ -4052,7 +4019,7 @@
                                 <w:sz w:val="16"/>
                                 <w:szCs w:val="16"/>
                               </w:rPr>
-                              <w:t>16 m DC hossz</w:t>
+                              <w:t xml:space="preserve">16 m DC hossz</w:t>
                             </w:r>
                           </w:p>
                         </w:txbxContent>
@@ -4231,7 +4198,7 @@
                                 <w:sz w:val="16"/>
                                 <w:szCs w:val="16"/>
                               </w:rPr>
-                              <w:t>1*32A</w:t>
+                              <w:t xml:space="preserve">1*32A</w:t>
                             </w:r>
                           </w:p>
                         </w:txbxContent>
@@ -4389,7 +4356,7 @@
                                 <w:szCs w:val="16"/>
                                 <w:lang w:val="hu-HU" w:eastAsia="hu-HU"/>
                               </w:rPr>
-                              <w:t>teszt</w:t>
+                              <w:t xml:space="preserve">teszt</w:t>
                             </w:r>
                             <w:r>
                               <w:rPr>
@@ -4410,7 +4377,7 @@
                                 <w:sz w:val="16"/>
                                 <w:szCs w:val="16"/>
                               </w:rPr>
-                              <w:t>teszt</w:t>
+                              <w:t xml:space="preserve">teszt</w:t>
                             </w:r>
                           </w:p>
                         </w:txbxContent>
@@ -5250,8 +5217,9 @@
                                 <w:sz w:val="16"/>
                                 <w:szCs w:val="16"/>
                               </w:rPr>
-                              <w:t>kismegszakító teszt</w:t>
+                              <w:t xml:space="preserve">kismegszakító teszt</w:t>
                             </w:r>
+                            <w:bookmarkEnd w:id="0"/>
                           </w:p>
                         </w:txbxContent>
                       </wps:txbx>
@@ -5693,7 +5661,7 @@
                                 <w:sz w:val="16"/>
                                 <w:szCs w:val="16"/>
                               </w:rPr>
-                              <w:t>teszt</w:t>
+                              <w:t xml:space="preserve">teszt</w:t>
                             </w:r>
                           </w:p>
                         </w:txbxContent>
@@ -6440,7 +6408,7 @@
                                 <w:sz w:val="16"/>
                                 <w:szCs w:val="16"/>
                               </w:rPr>
-                              <w:t>2023-05-04 00:00:00</w:t>
+                              <w:t xml:space="preserve">2023-05-15 00:00:00</w:t>
                             </w:r>
                           </w:p>
                         </w:txbxContent>
@@ -6487,7 +6455,7 @@
                           <w:sz w:val="16"/>
                           <w:szCs w:val="16"/>
                         </w:rPr>
-                        <w:t xml:space="preserve">2023-05-04 00:00:00</w:t>
+                        <w:t xml:space="preserve">2023-05-15 00:00:00</w:t>
                       </w:r>
                     </w:p>
                   </w:txbxContent>

</xml_diff>